<commit_message>
Walkthrough added. Square class and methods in Board implemented.
</commit_message>
<xml_diff>
--- a/phase0/crc_cards.docx
+++ b/phase0/crc_cards.docx
@@ -237,11 +237,27 @@
             </w:pPr>
             <w:r>
               <w:rPr/>
-              <w:t xml:space="preserve">removeTiles - </w:t>
-            </w:r>
-            <w:r>
-              <w:rPr/>
-              <w:t>remove and return some tiles</w:t>
+              <w:t>d</w:t>
+            </w:r>
+            <w:r>
+              <w:rPr/>
+              <w:t>rawTile</w:t>
+            </w:r>
+            <w:r>
+              <w:rPr/>
+              <w:t xml:space="preserve"> </w:t>
+            </w:r>
+            <w:r>
+              <w:rPr/>
+              <w:t xml:space="preserve">- </w:t>
+            </w:r>
+            <w:r>
+              <w:rPr/>
+              <w:t xml:space="preserve">remove and return </w:t>
+            </w:r>
+            <w:r>
+              <w:rPr/>
+              <w:t>a tile from tiles</w:t>
             </w:r>
           </w:p>
           <w:p>
@@ -631,10 +647,12 @@
                 <w:szCs w:val="22"/>
               </w:rPr>
             </w:pPr>
+            <w:proofErr w:type="spellStart"/>
             <w:r>
               <w:rPr/>
               <w:t>checkWord</w:t>
             </w:r>
+            <w:proofErr w:type="spellEnd"/>
             <w:r>
               <w:rPr/>
               <w:t xml:space="preserve"> - </w:t>
@@ -654,6 +672,33 @@
             <w:r>
               <w:rPr/>
               <w:t>if a word would fit, given the current tiles on the board</w:t>
+            </w:r>
+          </w:p>
+          <w:p>
+            <w:pPr>
+              <w:pStyle w:val="ListParagraph"/>
+              <w:numPr>
+                <w:ilvl w:val="0"/>
+                <w:numId w:val="2"/>
+              </w:numPr>
+              <w:bidi w:val="0"/>
+              <w:spacing w:before="0" w:beforeAutospacing="off" w:after="0" w:afterAutospacing="off" w:line="259" w:lineRule="auto"/>
+              <w:ind w:right="0"/>
+              <w:jc w:val="left"/>
+              <w:rPr>
+                <w:sz w:val="22"/>
+                <w:szCs w:val="22"/>
+              </w:rPr>
+            </w:pPr>
+            <w:proofErr w:type="spellStart"/>
+            <w:r>
+              <w:rPr/>
+              <w:t>lettersNeeded</w:t>
+            </w:r>
+            <w:proofErr w:type="spellEnd"/>
+            <w:r>
+              <w:rPr/>
+              <w:t xml:space="preserve"> - returns the additional letters needed to complete a word on the board</w:t>
             </w:r>
           </w:p>
           <w:p>
@@ -760,6 +805,27 @@
             <w:r>
               <w:rPr/>
               <w:t>Square</w:t>
+            </w:r>
+          </w:p>
+          <w:p>
+            <w:pPr>
+              <w:pStyle w:val="ListParagraph"/>
+              <w:numPr>
+                <w:ilvl w:val="0"/>
+                <w:numId w:val="1"/>
+              </w:numPr>
+              <w:bidi w:val="0"/>
+              <w:spacing w:before="0" w:beforeAutospacing="off" w:after="0" w:afterAutospacing="off" w:line="259" w:lineRule="auto"/>
+              <w:ind w:left="720" w:right="0" w:hanging="360"/>
+              <w:jc w:val="left"/>
+              <w:rPr>
+                <w:sz w:val="22"/>
+                <w:szCs w:val="22"/>
+              </w:rPr>
+            </w:pPr>
+            <w:r>
+              <w:rPr/>
+              <w:t>Tile</w:t>
             </w:r>
           </w:p>
           <w:p>
@@ -867,12 +933,14 @@
                 <w:szCs w:val="22"/>
               </w:rPr>
             </w:pPr>
-            <w:proofErr w:type="spellStart"/>
-            <w:r>
-              <w:rPr/>
-              <w:t>IsValid</w:t>
-            </w:r>
-            <w:proofErr w:type="spellEnd"/>
+            <w:r>
+              <w:rPr/>
+              <w:t>i</w:t>
+            </w:r>
+            <w:r>
+              <w:rPr/>
+              <w:t>sValid</w:t>
+            </w:r>
             <w:r>
               <w:rPr/>
               <w:t xml:space="preserve"> - check if word is valid</w:t>
@@ -1097,29 +1165,61 @@
             </w:pPr>
             <w:r>
               <w:rPr/>
-              <w:t>addTile</w:t>
-            </w:r>
-          </w:p>
-          <w:p>
-            <w:pPr>
-              <w:pStyle w:val="ListParagraph"/>
-              <w:numPr>
-                <w:ilvl w:val="0"/>
-                <w:numId w:val="1"/>
-              </w:numPr>
-              <w:bidi w:val="0"/>
-              <w:spacing w:before="0" w:beforeAutospacing="off" w:after="0" w:afterAutospacing="off" w:line="259" w:lineRule="auto"/>
-              <w:ind w:left="720" w:right="0" w:hanging="360"/>
-              <w:jc w:val="left"/>
-              <w:rPr>
-                <w:rFonts w:ascii="Calibri" w:hAnsi="Calibri" w:eastAsia="Calibri" w:cs="Calibri" w:asciiTheme="minorAscii" w:hAnsiTheme="minorAscii" w:eastAsiaTheme="minorAscii" w:cstheme="minorAscii"/>
-                <w:sz w:val="22"/>
-                <w:szCs w:val="22"/>
-              </w:rPr>
-            </w:pPr>
-            <w:r>
-              <w:rPr/>
-              <w:t>removeTile</w:t>
+              <w:t>a</w:t>
+            </w:r>
+            <w:r>
+              <w:rPr/>
+              <w:t>ddTile</w:t>
+            </w:r>
+          </w:p>
+          <w:p>
+            <w:pPr>
+              <w:pStyle w:val="ListParagraph"/>
+              <w:numPr>
+                <w:ilvl w:val="0"/>
+                <w:numId w:val="1"/>
+              </w:numPr>
+              <w:bidi w:val="0"/>
+              <w:spacing w:before="0" w:beforeAutospacing="off" w:after="0" w:afterAutospacing="off" w:line="259" w:lineRule="auto"/>
+              <w:ind w:left="720" w:right="0" w:hanging="360"/>
+              <w:jc w:val="left"/>
+              <w:rPr>
+                <w:sz w:val="22"/>
+                <w:szCs w:val="22"/>
+              </w:rPr>
+            </w:pPr>
+            <w:r>
+              <w:rPr/>
+              <w:t>r</w:t>
+            </w:r>
+            <w:r>
+              <w:rPr/>
+              <w:t>emoveTil</w:t>
+            </w:r>
+            <w:r>
+              <w:rPr/>
+              <w:t>e</w:t>
+            </w:r>
+          </w:p>
+          <w:p>
+            <w:pPr>
+              <w:pStyle w:val="ListParagraph"/>
+              <w:numPr>
+                <w:ilvl w:val="0"/>
+                <w:numId w:val="1"/>
+              </w:numPr>
+              <w:bidi w:val="0"/>
+              <w:spacing w:before="0" w:beforeAutospacing="off" w:after="0" w:afterAutospacing="off" w:line="259" w:lineRule="auto"/>
+              <w:ind w:left="720" w:right="0" w:hanging="360"/>
+              <w:jc w:val="left"/>
+              <w:rPr>
+                <w:sz w:val="22"/>
+                <w:szCs w:val="22"/>
+              </w:rPr>
+            </w:pPr>
+            <w:r>
+              <w:rPr/>
+              <w:t>getRackSize</w:t>
             </w:r>
           </w:p>
           <w:p>
@@ -1137,20 +1237,20 @@
             <w:proofErr w:type="spellStart"/>
             <w:r>
               <w:rPr/>
-              <w:t>hasTile</w:t>
+              <w:t>HasLetters</w:t>
             </w:r>
             <w:proofErr w:type="spellEnd"/>
             <w:r>
               <w:rPr/>
-              <w:t xml:space="preserve"> – check if player has a </w:t>
-            </w:r>
-            <w:r>
-              <w:rPr/>
-              <w:t xml:space="preserve">certain </w:t>
-            </w:r>
-            <w:r>
-              <w:rPr/>
-              <w:t>tile</w:t>
+              <w:t xml:space="preserve"> -</w:t>
+            </w:r>
+            <w:r>
+              <w:rPr/>
+              <w:t xml:space="preserve"> check if player has </w:t>
+            </w:r>
+            <w:r>
+              <w:rPr/>
+              <w:t>certain letters in their rack</w:t>
             </w:r>
           </w:p>
         </w:tc>
@@ -1588,6 +1688,27 @@
             <w:r>
               <w:rPr/>
               <w:t>Dictionary</w:t>
+            </w:r>
+          </w:p>
+          <w:p>
+            <w:pPr>
+              <w:pStyle w:val="ListParagraph"/>
+              <w:numPr>
+                <w:ilvl w:val="0"/>
+                <w:numId w:val="1"/>
+              </w:numPr>
+              <w:bidi w:val="0"/>
+              <w:spacing w:before="0" w:beforeAutospacing="off" w:after="0" w:afterAutospacing="off" w:line="259" w:lineRule="auto"/>
+              <w:ind w:left="720" w:right="0" w:hanging="360"/>
+              <w:jc w:val="left"/>
+              <w:rPr>
+                <w:sz w:val="22"/>
+                <w:szCs w:val="22"/>
+              </w:rPr>
+            </w:pPr>
+            <w:r>
+              <w:rPr/>
+              <w:t>Tile</w:t>
             </w:r>
           </w:p>
           <w:p>

</xml_diff>